<commit_message>
Modification de fichier lancement kickoff
</commit_message>
<xml_diff>
--- a/Fiche - Lancement _kickoff_ du Projet.docx
+++ b/Fiche - Lancement _kickoff_ du Projet.docx
@@ -125,6 +125,7 @@
                 <w:szCs w:val="24"/>
               </w:rPr>
             </w:pPr>
+            <w:proofErr w:type="spellStart"/>
             <w:r>
               <w:rPr>
                 <w:sz w:val="24"/>
@@ -132,6 +133,7 @@
               </w:rPr>
               <w:t>CryptoBib</w:t>
             </w:r>
+            <w:proofErr w:type="spellEnd"/>
           </w:p>
         </w:tc>
       </w:tr>
@@ -241,11 +243,45 @@
         <w:shd w:val="clear" w:color="auto" w:fill="D9EAD3"/>
         <w:ind w:left="141"/>
       </w:pPr>
-      <w:r>
-        <w:t>CryptoBib serait une application qui permettrait d’entrer un message et de choisir un type de cryptage</w:t>
+      <w:proofErr w:type="spellStart"/>
+      <w:r>
+        <w:t>CryptoBib</w:t>
+      </w:r>
+      <w:proofErr w:type="spellEnd"/>
+      <w:r>
+        <w:t xml:space="preserve"> serait une application </w:t>
+      </w:r>
+      <w:r>
+        <w:t xml:space="preserve">desktop programmé sous le langage Python </w:t>
+      </w:r>
+      <w:r>
+        <w:t>qui permettrait d’entrer un message et de choisir un type de cryptage</w:t>
       </w:r>
       <w:r>
         <w:t> : une méthode pour chaque sera envisagé, c’est-à-dire une méthode de cryptage symétrique, asymétrique et hybride.</w:t>
+      </w:r>
+      <w:r>
+        <w:t xml:space="preserve"> J’ai </w:t>
+      </w:r>
+      <w:r>
+        <w:t>prévu</w:t>
+      </w:r>
+      <w:r>
+        <w:t xml:space="preserve"> de faire fonctionner l’application sur un environnement </w:t>
+      </w:r>
+      <w:proofErr w:type="spellStart"/>
+      <w:r>
+        <w:t>windows</w:t>
+      </w:r>
+      <w:proofErr w:type="spellEnd"/>
+      <w:r>
+        <w:t xml:space="preserve"> mais une application multiplateforme pourrait être </w:t>
+      </w:r>
+      <w:r>
+        <w:t>envisagé.</w:t>
+      </w:r>
+      <w:r>
+        <w:t xml:space="preserve"> </w:t>
       </w:r>
     </w:p>
     <w:p>
@@ -313,69 +349,9 @@
       <w:r>
         <w:t xml:space="preserve"> en récupérant les clés permettant de déchiffrer des messages encodés par d’autres personnes.</w:t>
       </w:r>
-    </w:p>
-    <w:p>
-      <w:pPr>
-        <w:pBdr>
-          <w:left w:val="single" w:sz="48" w:space="2" w:color="6AA84F"/>
-        </w:pBdr>
-        <w:shd w:val="clear" w:color="auto" w:fill="D9EAD3"/>
-        <w:ind w:left="141"/>
-      </w:pPr>
-    </w:p>
-    <w:p>
-      <w:pPr>
-        <w:pBdr>
-          <w:left w:val="single" w:sz="48" w:space="2" w:color="6AA84F"/>
-        </w:pBdr>
-        <w:shd w:val="clear" w:color="auto" w:fill="D9EAD3"/>
-        <w:ind w:left="141"/>
-      </w:pPr>
-    </w:p>
-    <w:p>
-      <w:pPr>
-        <w:pBdr>
-          <w:left w:val="single" w:sz="48" w:space="2" w:color="6AA84F"/>
-        </w:pBdr>
-        <w:shd w:val="clear" w:color="auto" w:fill="D9EAD3"/>
-        <w:ind w:left="141"/>
-      </w:pPr>
-    </w:p>
-    <w:p>
-      <w:pPr>
-        <w:pBdr>
-          <w:left w:val="single" w:sz="48" w:space="2" w:color="6AA84F"/>
-        </w:pBdr>
-        <w:shd w:val="clear" w:color="auto" w:fill="D9EAD3"/>
-        <w:ind w:left="141"/>
-      </w:pPr>
-    </w:p>
-    <w:p>
-      <w:pPr>
-        <w:pBdr>
-          <w:left w:val="single" w:sz="48" w:space="2" w:color="6AA84F"/>
-        </w:pBdr>
-        <w:shd w:val="clear" w:color="auto" w:fill="D9EAD3"/>
-        <w:ind w:left="141"/>
-      </w:pPr>
-    </w:p>
-    <w:p>
-      <w:pPr>
-        <w:pBdr>
-          <w:left w:val="single" w:sz="48" w:space="2" w:color="6AA84F"/>
-        </w:pBdr>
-        <w:shd w:val="clear" w:color="auto" w:fill="D9EAD3"/>
-        <w:ind w:left="141"/>
-      </w:pPr>
-    </w:p>
-    <w:p>
-      <w:pPr>
-        <w:pBdr>
-          <w:left w:val="single" w:sz="48" w:space="2" w:color="6AA84F"/>
-        </w:pBdr>
-        <w:shd w:val="clear" w:color="auto" w:fill="D9EAD3"/>
-        <w:ind w:left="141"/>
-      </w:pPr>
+      <w:r>
+        <w:t xml:space="preserve"> </w:t>
+      </w:r>
     </w:p>
     <w:p>
       <w:pPr>
@@ -399,6 +375,7 @@
           <w:szCs w:val="48"/>
         </w:rPr>
       </w:pPr>
+      <w:proofErr w:type="gramStart"/>
       <w:r>
         <w:rPr>
           <w:rFonts w:ascii="Cambria" w:eastAsia="Cambria" w:hAnsi="Cambria" w:cs="Cambria"/>
@@ -408,7 +385,19 @@
           <w:sz w:val="24"/>
           <w:szCs w:val="24"/>
         </w:rPr>
-        <w:t>qui vous inspireront pour les fonctionnalités (avec les liens)</w:t>
+        <w:t>qui</w:t>
+      </w:r>
+      <w:proofErr w:type="gramEnd"/>
+      <w:r>
+        <w:rPr>
+          <w:rFonts w:ascii="Cambria" w:eastAsia="Cambria" w:hAnsi="Cambria" w:cs="Cambria"/>
+          <w:b/>
+          <w:i/>
+          <w:color w:val="999999"/>
+          <w:sz w:val="24"/>
+          <w:szCs w:val="24"/>
+        </w:rPr>
+        <w:t xml:space="preserve"> vous inspireront pour les fonctionnalités (avec les liens)</w:t>
       </w:r>
     </w:p>
     <w:tbl>
@@ -694,6 +683,7 @@
       <w:bookmarkStart w:id="4" w:name="_9nsq4i19pi7e" w:colFirst="0" w:colLast="0"/>
       <w:bookmarkEnd w:id="4"/>
       <w:r>
+        <w:lastRenderedPageBreak/>
         <w:t xml:space="preserve">Identifier deux aspects technologiques </w:t>
       </w:r>
       <w:r>
@@ -708,8 +698,45 @@
           <w:sz w:val="24"/>
           <w:szCs w:val="24"/>
         </w:rPr>
-        <w:t>Aspects : Serveurs, Services, Algorithmes, Web,  IoT, etc</w:t>
-      </w:r>
+        <w:t xml:space="preserve">Aspects : Serveurs, Services, Algorithmes, </w:t>
+      </w:r>
+      <w:proofErr w:type="gramStart"/>
+      <w:r>
+        <w:rPr>
+          <w:rFonts w:ascii="Cambria" w:eastAsia="Cambria" w:hAnsi="Cambria" w:cs="Cambria"/>
+          <w:i/>
+          <w:smallCaps w:val="0"/>
+          <w:color w:val="999999"/>
+          <w:sz w:val="24"/>
+          <w:szCs w:val="24"/>
+        </w:rPr>
+        <w:t>Web,  IoT</w:t>
+      </w:r>
+      <w:proofErr w:type="gramEnd"/>
+      <w:r>
+        <w:rPr>
+          <w:rFonts w:ascii="Cambria" w:eastAsia="Cambria" w:hAnsi="Cambria" w:cs="Cambria"/>
+          <w:i/>
+          <w:smallCaps w:val="0"/>
+          <w:color w:val="999999"/>
+          <w:sz w:val="24"/>
+          <w:szCs w:val="24"/>
+        </w:rPr>
+        <w:t xml:space="preserve">, </w:t>
+      </w:r>
+      <w:proofErr w:type="spellStart"/>
+      <w:r>
+        <w:rPr>
+          <w:rFonts w:ascii="Cambria" w:eastAsia="Cambria" w:hAnsi="Cambria" w:cs="Cambria"/>
+          <w:i/>
+          <w:smallCaps w:val="0"/>
+          <w:color w:val="999999"/>
+          <w:sz w:val="24"/>
+          <w:szCs w:val="24"/>
+        </w:rPr>
+        <w:t>etc</w:t>
+      </w:r>
+      <w:proofErr w:type="spellEnd"/>
     </w:p>
     <w:tbl>
       <w:tblPr>
@@ -799,7 +826,7 @@
                 <w:sz w:val="24"/>
                 <w:szCs w:val="24"/>
               </w:rPr>
-              <w:t>Algorithmes</w:t>
+              <w:t>Application desktop Python</w:t>
             </w:r>
           </w:p>
         </w:tc>
@@ -1000,7 +1027,23 @@
                 <w:sz w:val="24"/>
                 <w:szCs w:val="24"/>
               </w:rPr>
-              <w:t>Utilisation du module de mathématiques SageMath pour Python</w:t>
+              <w:t xml:space="preserve">Utilisation du module de mathématiques </w:t>
+            </w:r>
+            <w:proofErr w:type="spellStart"/>
+            <w:r>
+              <w:rPr>
+                <w:sz w:val="24"/>
+                <w:szCs w:val="24"/>
+              </w:rPr>
+              <w:t>SageMath</w:t>
+            </w:r>
+            <w:proofErr w:type="spellEnd"/>
+            <w:r>
+              <w:rPr>
+                <w:sz w:val="24"/>
+                <w:szCs w:val="24"/>
+              </w:rPr>
+              <w:t xml:space="preserve"> pour Python</w:t>
             </w:r>
           </w:p>
         </w:tc>
@@ -1112,28 +1155,30 @@
         <w:ind w:left="141"/>
       </w:pPr>
       <w:r>
-        <w:t xml:space="preserve">Utilisation des différentes fonctionnalités mathématiques (création et manipulation de matrices, mise en place d’algorithme pour le chiffrement d’un message) </w:t>
-      </w:r>
-      <w:r>
-        <w:t>(si possible déchiffrement des messages)</w:t>
-      </w:r>
-      <w:r>
-        <w:t xml:space="preserve">. Je n’ai jamais utilisé cette librairie python je vais donc l’apprendre pour ce projet. De plus j’utilise python car je l’ai beaucoup moins pratiquer que le </w:t>
-      </w:r>
-      <w:r>
-        <w:t>C</w:t>
-      </w:r>
-      <w:r>
-        <w:t>++ qui a constitué une partie important</w:t>
-      </w:r>
-      <w:r>
-        <w:t>e</w:t>
-      </w:r>
-      <w:r>
-        <w:t xml:space="preserve"> de mon cursus en </w:t>
-      </w:r>
-      <w:r>
-        <w:t>France enfin Python est un très bon langage pour les projet incluant des mathématiques dû à sa simplicité et son efficacité.</w:t>
+        <w:t>Python est un très bon langage pour les projet</w:t>
+      </w:r>
+      <w:r>
+        <w:t>s</w:t>
+      </w:r>
+      <w:r>
+        <w:t xml:space="preserve"> incluant des mathématiques dû à sa simplicité et son efficacité</w:t>
+      </w:r>
+      <w:r>
+        <w:t xml:space="preserve"> en effet comme Python est programmé en C il hérite de la puissance de ce langage. La puissance étant un facteur non négligeable quand l’application effectue des opérations mathématiques importantes.</w:t>
+      </w:r>
+      <w:r>
+        <w:t xml:space="preserve"> Python s’exécutera sur un environnement desktop (</w:t>
+      </w:r>
+      <w:proofErr w:type="spellStart"/>
+      <w:r>
+        <w:t>windows</w:t>
+      </w:r>
+      <w:proofErr w:type="spellEnd"/>
+      <w:r>
+        <w:t xml:space="preserve"> mais une application multiplateforme pourrait être envisagé)</w:t>
+      </w:r>
+      <w:r>
+        <w:t>.</w:t>
       </w:r>
     </w:p>
     <w:p>
@@ -1144,6 +1189,20 @@
         <w:shd w:val="clear" w:color="auto" w:fill="D9EAD3"/>
         <w:ind w:left="141"/>
       </w:pPr>
+      <w:r>
+        <w:t xml:space="preserve">En ce qui concerne le module </w:t>
+      </w:r>
+      <w:proofErr w:type="spellStart"/>
+      <w:r>
+        <w:t>sagemath</w:t>
+      </w:r>
+      <w:proofErr w:type="spellEnd"/>
+      <w:r>
+        <w:t>, je n’utiliserai aucune fonction préfètes visant à crypter directement un message. Ce module ne sera utilisé que pour effectuer de opérations mathématiques</w:t>
+      </w:r>
+      <w:r>
+        <w:t xml:space="preserve"> : </w:t>
+      </w:r>
     </w:p>
     <w:p>
       <w:pPr>
@@ -1153,6 +1212,10 @@
         <w:shd w:val="clear" w:color="auto" w:fill="D9EAD3"/>
         <w:ind w:left="141"/>
       </w:pPr>
+      <w:r>
+        <w:tab/>
+        <w:t>- Création et stockage de matrices</w:t>
+      </w:r>
     </w:p>
     <w:p>
       <w:pPr>
@@ -1162,6 +1225,18 @@
         <w:shd w:val="clear" w:color="auto" w:fill="D9EAD3"/>
         <w:ind w:left="141"/>
       </w:pPr>
+      <w:r>
+        <w:t xml:space="preserve">             </w:t>
+      </w:r>
+      <w:r>
+        <w:t xml:space="preserve">- </w:t>
+      </w:r>
+      <w:r>
+        <w:t xml:space="preserve">Opération sur des matrices </w:t>
+      </w:r>
+      <w:r>
+        <w:t>(ajout, multiplication…)</w:t>
+      </w:r>
     </w:p>
     <w:p>
       <w:pPr>
@@ -1171,6 +1246,10 @@
         <w:shd w:val="clear" w:color="auto" w:fill="D9EAD3"/>
         <w:ind w:left="141"/>
       </w:pPr>
+      <w:r>
+        <w:tab/>
+        <w:t>- Congruences (pour les calculs mathématiques et découpage par blocs du message)</w:t>
+      </w:r>
     </w:p>
     <w:p>
       <w:pPr>
@@ -1180,6 +1259,38 @@
         <w:shd w:val="clear" w:color="auto" w:fill="D9EAD3"/>
         <w:ind w:left="141"/>
       </w:pPr>
+      <w:r>
+        <w:tab/>
+        <w:t xml:space="preserve">- Résolution de systèmes d’inconnus </w:t>
+      </w:r>
+    </w:p>
+    <w:p>
+      <w:pPr>
+        <w:pBdr>
+          <w:left w:val="single" w:sz="48" w:space="2" w:color="6AA84F"/>
+        </w:pBdr>
+        <w:shd w:val="clear" w:color="auto" w:fill="D9EAD3"/>
+        <w:ind w:left="141"/>
+      </w:pPr>
+      <w:r>
+        <w:tab/>
+        <w:t>- Autres opérations …</w:t>
+      </w:r>
+    </w:p>
+    <w:p>
+      <w:pPr>
+        <w:pBdr>
+          <w:left w:val="single" w:sz="48" w:space="2" w:color="6AA84F"/>
+        </w:pBdr>
+        <w:shd w:val="clear" w:color="auto" w:fill="D9EAD3"/>
+        <w:ind w:left="141"/>
+      </w:pPr>
+      <w:r>
+        <w:t xml:space="preserve">Les clés seront stockées dans un fichier txt. C’est </w:t>
+      </w:r>
+      <w:r>
+        <w:t xml:space="preserve">un format qui pourrait changer si un format plus sécuritaire venait à être trouvé. </w:t>
+      </w:r>
     </w:p>
     <w:p>
       <w:pPr>
@@ -1282,7 +1393,31 @@
           <w:sz w:val="24"/>
           <w:szCs w:val="24"/>
         </w:rPr>
-        <w:t>Vous pouvez inclure plus de matériel directement dans Github.</w:t>
+        <w:t xml:space="preserve">Vous pouvez inclure plus de matériel directement dans </w:t>
+      </w:r>
+      <w:proofErr w:type="spellStart"/>
+      <w:r>
+        <w:rPr>
+          <w:rFonts w:ascii="Cambria" w:eastAsia="Cambria" w:hAnsi="Cambria" w:cs="Cambria"/>
+          <w:i/>
+          <w:smallCaps w:val="0"/>
+          <w:color w:val="999999"/>
+          <w:sz w:val="24"/>
+          <w:szCs w:val="24"/>
+        </w:rPr>
+        <w:t>Github</w:t>
+      </w:r>
+      <w:proofErr w:type="spellEnd"/>
+      <w:r>
+        <w:rPr>
+          <w:rFonts w:ascii="Cambria" w:eastAsia="Cambria" w:hAnsi="Cambria" w:cs="Cambria"/>
+          <w:i/>
+          <w:smallCaps w:val="0"/>
+          <w:color w:val="999999"/>
+          <w:sz w:val="24"/>
+          <w:szCs w:val="24"/>
+        </w:rPr>
+        <w:t>.</w:t>
       </w:r>
     </w:p>
     <w:p>
@@ -1302,7 +1437,67 @@
           <w:shd w:val="clear" w:color="auto" w:fill="FF9900"/>
         </w:rPr>
         <w:br/>
-        <w:t>=&gt; Après avoir rempli cette fiche : veuillez accepter l'assignment GitHub, convertir ce document en pdf et le remettre dans Github directement.</w:t>
+        <w:t>=&gt; Après avoir rempli cette fiche : veuillez accepter l'</w:t>
+      </w:r>
+      <w:proofErr w:type="spellStart"/>
+      <w:r>
+        <w:rPr>
+          <w:b/>
+          <w:sz w:val="34"/>
+          <w:szCs w:val="34"/>
+          <w:shd w:val="clear" w:color="auto" w:fill="FF9900"/>
+        </w:rPr>
+        <w:t>assignment</w:t>
+      </w:r>
+      <w:proofErr w:type="spellEnd"/>
+      <w:r>
+        <w:rPr>
+          <w:b/>
+          <w:sz w:val="34"/>
+          <w:szCs w:val="34"/>
+          <w:shd w:val="clear" w:color="auto" w:fill="FF9900"/>
+        </w:rPr>
+        <w:t xml:space="preserve"> GitHub, convertir ce document en </w:t>
+      </w:r>
+      <w:proofErr w:type="spellStart"/>
+      <w:r>
+        <w:rPr>
+          <w:b/>
+          <w:sz w:val="34"/>
+          <w:szCs w:val="34"/>
+          <w:shd w:val="clear" w:color="auto" w:fill="FF9900"/>
+        </w:rPr>
+        <w:t>pdf</w:t>
+      </w:r>
+      <w:proofErr w:type="spellEnd"/>
+      <w:r>
+        <w:rPr>
+          <w:b/>
+          <w:sz w:val="34"/>
+          <w:szCs w:val="34"/>
+          <w:shd w:val="clear" w:color="auto" w:fill="FF9900"/>
+        </w:rPr>
+        <w:t xml:space="preserve"> et le remettre dans </w:t>
+      </w:r>
+      <w:proofErr w:type="spellStart"/>
+      <w:r>
+        <w:rPr>
+          <w:b/>
+          <w:sz w:val="34"/>
+          <w:szCs w:val="34"/>
+          <w:shd w:val="clear" w:color="auto" w:fill="FF9900"/>
+        </w:rPr>
+        <w:t>Github</w:t>
+      </w:r>
+      <w:proofErr w:type="spellEnd"/>
+      <w:r>
+        <w:rPr>
+          <w:b/>
+          <w:sz w:val="34"/>
+          <w:szCs w:val="34"/>
+          <w:shd w:val="clear" w:color="auto" w:fill="FF9900"/>
+        </w:rPr>
+        <w:t xml:space="preserve"> directement.</w:t>
       </w:r>
     </w:p>
     <w:p>
@@ -2103,6 +2298,17 @@
       </w:tblCellMar>
     </w:tblPr>
   </w:style>
+  <w:style w:type="paragraph" w:styleId="Paragraphedeliste">
+    <w:name w:val="List Paragraph"/>
+    <w:basedOn w:val="Normal"/>
+    <w:uiPriority w:val="34"/>
+    <w:qFormat/>
+    <w:rsid w:val="00B211E6"/>
+    <w:pPr>
+      <w:ind w:left="720"/>
+      <w:contextualSpacing/>
+    </w:pPr>
+  </w:style>
 </w:styles>
 </file>
 

</xml_diff>